<commit_message>
rivisti css pagine di login e risolto un errore nelle cancellazioni
</commit_message>
<xml_diff>
--- a/siw_progetto_catering_CasiDUso_versione01.docx
+++ b/siw_progetto_catering_CasiDUso_versione01.docx
@@ -404,7 +404,13 @@
         <w:t xml:space="preserve"> </w:t>
       </w:r>
       <w:r>
-        <w:t xml:space="preserve">si fornisce la lista di tutti i piatti presenti in tutti i buffet. Per ogni piatto è possibile ottenere i dati di dettaglio. È inoltre prevista la possibilità di cancellare uno o più </w:t>
+        <w:t>si fornisce la lista di tutti i piatti presenti in tutti i buffet. Per ogni piatto è possibile ottenere i dati di dettaglio. È inoltre prevista la possibilità di cancellare</w:t>
+      </w:r>
+      <w:r>
+        <w:t>, previo conferma,</w:t>
+      </w:r>
+      <w:r>
+        <w:t xml:space="preserve"> uno o più </w:t>
       </w:r>
       <w:r>
         <w:rPr>
@@ -428,11 +434,9 @@
       <w:r>
         <w:t xml:space="preserve"> </w:t>
       </w:r>
-      <w:proofErr w:type="gramStart"/>
-      <w:r>
-        <w:t>E’</w:t>
-      </w:r>
-      <w:proofErr w:type="gramEnd"/>
+      <w:r>
+        <w:t>È</w:t>
+      </w:r>
       <w:r>
         <w:t xml:space="preserve"> possibile creare un nuovo piatto.</w:t>
       </w:r>

</xml_diff>